<commit_message>
Creación de Index.html y modificación de prova.txt y prova2.txt
</commit_message>
<xml_diff>
--- a/DAW-M5-UF2-Pt01.docx
+++ b/DAW-M5-UF2-Pt01.docx
@@ -77,31 +77,7 @@
           <w:szCs w:val="24"/>
           <w:lang w:val="ca-ES"/>
         </w:rPr>
-        <w:t xml:space="preserve">Treballar tant l’entorn gràfic com el Git </w:t>
-      </w:r>
-      <w:proofErr w:type="spellStart"/>
-      <w:r>
-        <w:rPr>
-          <w:rFonts w:ascii="Arial" w:hAnsi="Arial" w:cs="Arial"/>
-          <w:bCs/>
-          <w:iCs/>
-          <w:sz w:val="24"/>
-          <w:szCs w:val="24"/>
-          <w:lang w:val="ca-ES"/>
-        </w:rPr>
-        <w:t>Bash</w:t>
-      </w:r>
-      <w:proofErr w:type="spellEnd"/>
-      <w:r>
-        <w:rPr>
-          <w:rFonts w:ascii="Arial" w:hAnsi="Arial" w:cs="Arial"/>
-          <w:bCs/>
-          <w:iCs/>
-          <w:sz w:val="24"/>
-          <w:szCs w:val="24"/>
-          <w:lang w:val="ca-ES"/>
-        </w:rPr>
-        <w:t xml:space="preserve"> per a</w:t>
+        <w:t>Treballar tant l’entorn gràfic com el Git Bash per a</w:t>
       </w:r>
       <w:r>
         <w:rPr>
@@ -203,33 +179,7 @@
           <w:u w:val="single"/>
           <w:lang w:val="ca-ES"/>
         </w:rPr>
-        <w:t xml:space="preserve">Sobre el Git </w:t>
-      </w:r>
-      <w:proofErr w:type="spellStart"/>
-      <w:r>
-        <w:rPr>
-          <w:rFonts w:ascii="Arial" w:hAnsi="Arial" w:cs="Arial"/>
-          <w:bCs/>
-          <w:iCs/>
-          <w:sz w:val="24"/>
-          <w:szCs w:val="24"/>
-          <w:u w:val="single"/>
-          <w:lang w:val="ca-ES"/>
-        </w:rPr>
-        <w:t>Bash</w:t>
-      </w:r>
-      <w:proofErr w:type="spellEnd"/>
-      <w:r>
-        <w:rPr>
-          <w:rFonts w:ascii="Arial" w:hAnsi="Arial" w:cs="Arial"/>
-          <w:bCs/>
-          <w:iCs/>
-          <w:sz w:val="24"/>
-          <w:szCs w:val="24"/>
-          <w:u w:val="single"/>
-          <w:lang w:val="ca-ES"/>
-        </w:rPr>
-        <w:t>:</w:t>
+        <w:t>Sobre el Git Bash:</w:t>
       </w:r>
     </w:p>
     <w:p>
@@ -272,55 +222,7 @@
           <w:szCs w:val="24"/>
           <w:lang w:val="ca-ES"/>
         </w:rPr>
-        <w:t xml:space="preserve">Crea un projecte simple en el llenguatge que consideris. Una vegada creat puja’l al GitHub o </w:t>
-      </w:r>
-      <w:proofErr w:type="spellStart"/>
-      <w:r>
-        <w:rPr>
-          <w:rFonts w:ascii="Arial" w:hAnsi="Arial" w:cs="Arial"/>
-          <w:bCs/>
-          <w:iCs/>
-          <w:sz w:val="24"/>
-          <w:szCs w:val="24"/>
-          <w:lang w:val="ca-ES"/>
-        </w:rPr>
-        <w:t>GitLab</w:t>
-      </w:r>
-      <w:proofErr w:type="spellEnd"/>
-      <w:r>
-        <w:rPr>
-          <w:rFonts w:ascii="Arial" w:hAnsi="Arial" w:cs="Arial"/>
-          <w:bCs/>
-          <w:iCs/>
-          <w:sz w:val="24"/>
-          <w:szCs w:val="24"/>
-          <w:lang w:val="ca-ES"/>
-        </w:rPr>
-        <w:t xml:space="preserve"> amb les comandes pròpies des del Git </w:t>
-      </w:r>
-      <w:proofErr w:type="spellStart"/>
-      <w:r>
-        <w:rPr>
-          <w:rFonts w:ascii="Arial" w:hAnsi="Arial" w:cs="Arial"/>
-          <w:bCs/>
-          <w:iCs/>
-          <w:sz w:val="24"/>
-          <w:szCs w:val="24"/>
-          <w:lang w:val="ca-ES"/>
-        </w:rPr>
-        <w:t>Bash</w:t>
-      </w:r>
-      <w:proofErr w:type="spellEnd"/>
-      <w:r>
-        <w:rPr>
-          <w:rFonts w:ascii="Arial" w:hAnsi="Arial" w:cs="Arial"/>
-          <w:bCs/>
-          <w:iCs/>
-          <w:sz w:val="24"/>
-          <w:szCs w:val="24"/>
-          <w:lang w:val="ca-ES"/>
-        </w:rPr>
-        <w:t>. Adjunta les captures que creguis convenient i que demostrin que has portat a terme les següents instruccions:</w:t>
+        <w:t>Crea un projecte simple en el llenguatge que consideris. Una vegada creat puja’l al GitHub o GitLab amb les comandes pròpies des del Git Bash. Adjunta les captures que creguis convenient i que demostrin que has portat a terme les següents instruccions:</w:t>
       </w:r>
     </w:p>
     <w:p>
@@ -350,31 +252,7 @@
           <w:szCs w:val="24"/>
           <w:lang w:val="ca-ES"/>
         </w:rPr>
-        <w:t xml:space="preserve">Mostra tot el teu projecte una vegada l’has pujat al </w:t>
-      </w:r>
-      <w:proofErr w:type="spellStart"/>
-      <w:r>
-        <w:rPr>
-          <w:rFonts w:ascii="Arial" w:hAnsi="Arial" w:cs="Arial"/>
-          <w:bCs/>
-          <w:iCs/>
-          <w:sz w:val="24"/>
-          <w:szCs w:val="24"/>
-          <w:lang w:val="ca-ES"/>
-        </w:rPr>
-        <w:t>repositori</w:t>
-      </w:r>
-      <w:proofErr w:type="spellEnd"/>
-      <w:r>
-        <w:rPr>
-          <w:rFonts w:ascii="Arial" w:hAnsi="Arial" w:cs="Arial"/>
-          <w:bCs/>
-          <w:iCs/>
-          <w:sz w:val="24"/>
-          <w:szCs w:val="24"/>
-          <w:lang w:val="ca-ES"/>
-        </w:rPr>
-        <w:t>.</w:t>
+        <w:t>Mostra tot el teu projecte una vegada l’has pujat al repositori.</w:t>
       </w:r>
     </w:p>
     <w:p>
@@ -392,6 +270,189 @@
           <w:lang w:val="ca-ES"/>
         </w:rPr>
       </w:pPr>
+      <w:r>
+        <w:rPr>
+          <w:rFonts w:ascii="Arial" w:hAnsi="Arial" w:cs="Arial"/>
+          <w:bCs/>
+          <w:iCs/>
+          <w:sz w:val="24"/>
+          <w:szCs w:val="24"/>
+          <w:lang w:val="ca-ES"/>
+        </w:rPr>
+        <w:drawing>
+          <wp:inline distT="0" distB="0" distL="0" distR="0" wp14:anchorId="4D40C20E" wp14:editId="6829158F">
+            <wp:extent cx="5612130" cy="1509395"/>
+            <wp:effectExtent l="0" t="0" r="0" b="0"/>
+            <wp:docPr id="1257699990" name="Imagen 1"/>
+            <wp:cNvGraphicFramePr>
+              <a:graphicFrameLocks xmlns:a="http://schemas.openxmlformats.org/drawingml/2006/main" noChangeAspect="1"/>
+            </wp:cNvGraphicFramePr>
+            <a:graphic xmlns:a="http://schemas.openxmlformats.org/drawingml/2006/main">
+              <a:graphicData uri="http://schemas.openxmlformats.org/drawingml/2006/picture">
+                <pic:pic xmlns:pic="http://schemas.openxmlformats.org/drawingml/2006/picture">
+                  <pic:nvPicPr>
+                    <pic:cNvPr id="1257699990" name=""/>
+                    <pic:cNvPicPr/>
+                  </pic:nvPicPr>
+                  <pic:blipFill>
+                    <a:blip r:embed="rId7"/>
+                    <a:stretch>
+                      <a:fillRect/>
+                    </a:stretch>
+                  </pic:blipFill>
+                  <pic:spPr>
+                    <a:xfrm>
+                      <a:off x="0" y="0"/>
+                      <a:ext cx="5612130" cy="1509395"/>
+                    </a:xfrm>
+                    <a:prstGeom prst="rect">
+                      <a:avLst/>
+                    </a:prstGeom>
+                  </pic:spPr>
+                </pic:pic>
+              </a:graphicData>
+            </a:graphic>
+          </wp:inline>
+        </w:drawing>
+      </w:r>
+    </w:p>
+    <w:p>
+      <w:pPr>
+        <w:pStyle w:val="Prrafodelista"/>
+        <w:spacing w:before="240" w:after="0" w:line="240" w:lineRule="auto"/>
+        <w:ind w:left="1440"/>
+        <w:jc w:val="both"/>
+        <w:rPr>
+          <w:rFonts w:ascii="Arial" w:hAnsi="Arial" w:cs="Arial"/>
+          <w:bCs/>
+          <w:iCs/>
+          <w:color w:val="1F497D" w:themeColor="text2"/>
+          <w:sz w:val="24"/>
+          <w:szCs w:val="24"/>
+          <w:lang w:val="ca-ES"/>
+        </w:rPr>
+      </w:pPr>
+      <w:r>
+        <w:rPr>
+          <w:rFonts w:ascii="Arial" w:hAnsi="Arial" w:cs="Arial"/>
+          <w:bCs/>
+          <w:iCs/>
+          <w:color w:val="1F497D" w:themeColor="text2"/>
+          <w:sz w:val="24"/>
+          <w:szCs w:val="24"/>
+          <w:lang w:val="ca-ES"/>
+        </w:rPr>
+        <w:t>Comando push para subir el proyecto.</w:t>
+      </w:r>
+    </w:p>
+    <w:p>
+      <w:pPr>
+        <w:pStyle w:val="Prrafodelista"/>
+        <w:spacing w:before="240" w:after="0" w:line="240" w:lineRule="auto"/>
+        <w:ind w:left="1440"/>
+        <w:jc w:val="both"/>
+        <w:rPr>
+          <w:rFonts w:ascii="Arial" w:hAnsi="Arial" w:cs="Arial"/>
+          <w:bCs/>
+          <w:iCs/>
+          <w:color w:val="1F497D" w:themeColor="text2"/>
+          <w:sz w:val="24"/>
+          <w:szCs w:val="24"/>
+          <w:lang w:val="ca-ES"/>
+        </w:rPr>
+      </w:pPr>
+    </w:p>
+    <w:p>
+      <w:pPr>
+        <w:pStyle w:val="Prrafodelista"/>
+        <w:spacing w:before="240" w:after="0" w:line="240" w:lineRule="auto"/>
+        <w:ind w:left="1440"/>
+        <w:jc w:val="both"/>
+        <w:rPr>
+          <w:rFonts w:ascii="Arial" w:hAnsi="Arial" w:cs="Arial"/>
+          <w:bCs/>
+          <w:iCs/>
+          <w:color w:val="1F497D" w:themeColor="text2"/>
+          <w:sz w:val="24"/>
+          <w:szCs w:val="24"/>
+          <w:lang w:val="ca-ES"/>
+        </w:rPr>
+      </w:pPr>
+      <w:r>
+        <w:rPr>
+          <w:rFonts w:ascii="Arial" w:hAnsi="Arial" w:cs="Arial"/>
+          <w:bCs/>
+          <w:iCs/>
+          <w:color w:val="1F497D" w:themeColor="text2"/>
+          <w:sz w:val="24"/>
+          <w:szCs w:val="24"/>
+          <w:lang w:val="ca-ES"/>
+        </w:rPr>
+        <w:drawing>
+          <wp:inline distT="0" distB="0" distL="0" distR="0" wp14:anchorId="3F0F146B" wp14:editId="4EE72A85">
+            <wp:extent cx="5612130" cy="2088515"/>
+            <wp:effectExtent l="0" t="0" r="0" b="0"/>
+            <wp:docPr id="1360415703" name="Imagen 1"/>
+            <wp:cNvGraphicFramePr>
+              <a:graphicFrameLocks xmlns:a="http://schemas.openxmlformats.org/drawingml/2006/main" noChangeAspect="1"/>
+            </wp:cNvGraphicFramePr>
+            <a:graphic xmlns:a="http://schemas.openxmlformats.org/drawingml/2006/main">
+              <a:graphicData uri="http://schemas.openxmlformats.org/drawingml/2006/picture">
+                <pic:pic xmlns:pic="http://schemas.openxmlformats.org/drawingml/2006/picture">
+                  <pic:nvPicPr>
+                    <pic:cNvPr id="1360415703" name=""/>
+                    <pic:cNvPicPr/>
+                  </pic:nvPicPr>
+                  <pic:blipFill>
+                    <a:blip r:embed="rId8"/>
+                    <a:stretch>
+                      <a:fillRect/>
+                    </a:stretch>
+                  </pic:blipFill>
+                  <pic:spPr>
+                    <a:xfrm>
+                      <a:off x="0" y="0"/>
+                      <a:ext cx="5612130" cy="2088515"/>
+                    </a:xfrm>
+                    <a:prstGeom prst="rect">
+                      <a:avLst/>
+                    </a:prstGeom>
+                  </pic:spPr>
+                </pic:pic>
+              </a:graphicData>
+            </a:graphic>
+          </wp:inline>
+        </w:drawing>
+      </w:r>
+    </w:p>
+    <w:p>
+      <w:pPr>
+        <w:pStyle w:val="Prrafodelista"/>
+        <w:spacing w:before="240" w:after="0" w:line="240" w:lineRule="auto"/>
+        <w:ind w:left="1440"/>
+        <w:jc w:val="both"/>
+        <w:rPr>
+          <w:rFonts w:ascii="Arial" w:hAnsi="Arial" w:cs="Arial"/>
+          <w:bCs/>
+          <w:iCs/>
+          <w:color w:val="1F497D" w:themeColor="text2"/>
+          <w:sz w:val="24"/>
+          <w:szCs w:val="24"/>
+          <w:lang w:val="ca-ES"/>
+        </w:rPr>
+      </w:pPr>
+      <w:r>
+        <w:rPr>
+          <w:rFonts w:ascii="Arial" w:hAnsi="Arial" w:cs="Arial"/>
+          <w:bCs/>
+          <w:iCs/>
+          <w:color w:val="1F497D" w:themeColor="text2"/>
+          <w:sz w:val="24"/>
+          <w:szCs w:val="24"/>
+          <w:lang w:val="ca-ES"/>
+        </w:rPr>
+        <w:t>Proyecto en el GitHub.</w:t>
+      </w:r>
     </w:p>
     <w:p>
       <w:pPr>
@@ -420,6 +481,7 @@
           <w:szCs w:val="24"/>
           <w:lang w:val="ca-ES"/>
         </w:rPr>
+        <w:lastRenderedPageBreak/>
         <w:t xml:space="preserve">Crea un nou fitxer dins del teu repositori </w:t>
       </w:r>
       <w:r>
@@ -431,69 +493,8 @@
           <w:szCs w:val="24"/>
           <w:lang w:val="ca-ES"/>
         </w:rPr>
-        <w:t xml:space="preserve">i passa’l a l’àrea de </w:t>
-      </w:r>
-      <w:proofErr w:type="spellStart"/>
-      <w:r>
-        <w:rPr>
-          <w:rFonts w:ascii="Arial" w:hAnsi="Arial" w:cs="Arial"/>
-          <w:bCs/>
-          <w:iCs/>
-          <w:sz w:val="24"/>
-          <w:szCs w:val="24"/>
-          <w:lang w:val="ca-ES"/>
-        </w:rPr>
-        <w:t>Commit</w:t>
-      </w:r>
-      <w:proofErr w:type="spellEnd"/>
-      <w:r>
-        <w:rPr>
-          <w:rFonts w:ascii="Arial" w:hAnsi="Arial" w:cs="Arial"/>
-          <w:bCs/>
-          <w:iCs/>
-          <w:sz w:val="24"/>
-          <w:szCs w:val="24"/>
-          <w:lang w:val="ca-ES"/>
-        </w:rPr>
-        <w:t xml:space="preserve"> i posteriorment a l’àrea </w:t>
-      </w:r>
-      <w:proofErr w:type="spellStart"/>
-      <w:r>
-        <w:rPr>
-          <w:rFonts w:ascii="Arial" w:hAnsi="Arial" w:cs="Arial"/>
-          <w:bCs/>
-          <w:iCs/>
-          <w:sz w:val="24"/>
-          <w:szCs w:val="24"/>
-          <w:lang w:val="ca-ES"/>
-        </w:rPr>
-        <w:t>d’stagging</w:t>
-      </w:r>
-      <w:proofErr w:type="spellEnd"/>
-      <w:r>
-        <w:rPr>
-          <w:rFonts w:ascii="Arial" w:hAnsi="Arial" w:cs="Arial"/>
-          <w:bCs/>
-          <w:iCs/>
-          <w:sz w:val="24"/>
-          <w:szCs w:val="24"/>
-          <w:lang w:val="ca-ES"/>
-        </w:rPr>
-        <w:t xml:space="preserve">. Recorda fer constar qui ha realitzat el </w:t>
-      </w:r>
-      <w:proofErr w:type="spellStart"/>
-      <w:r>
-        <w:rPr>
-          <w:rFonts w:ascii="Arial" w:hAnsi="Arial" w:cs="Arial"/>
-          <w:bCs/>
-          <w:iCs/>
-          <w:sz w:val="24"/>
-          <w:szCs w:val="24"/>
-          <w:lang w:val="ca-ES"/>
-        </w:rPr>
-        <w:t>commit</w:t>
-      </w:r>
-      <w:proofErr w:type="spellEnd"/>
+        <w:t>i passa’l a l’àrea de Commit i posteriorment a l’àrea d’stagging. Recorda fer constar qui ha realitzat el commit</w:t>
+      </w:r>
       <w:r>
         <w:rPr>
           <w:rFonts w:ascii="Arial" w:hAnsi="Arial" w:cs="Arial"/>
@@ -504,6 +505,311 @@
           <w:lang w:val="ca-ES"/>
         </w:rPr>
         <w:t xml:space="preserve"> </w:t>
+      </w:r>
+    </w:p>
+    <w:p>
+      <w:pPr>
+        <w:pStyle w:val="Prrafodelista"/>
+        <w:spacing w:before="240" w:after="0" w:line="240" w:lineRule="auto"/>
+        <w:ind w:left="1440"/>
+        <w:jc w:val="both"/>
+        <w:rPr>
+          <w:rFonts w:ascii="Arial" w:hAnsi="Arial" w:cs="Arial"/>
+          <w:bCs/>
+          <w:iCs/>
+          <w:sz w:val="24"/>
+          <w:szCs w:val="24"/>
+          <w:lang w:val="ca-ES"/>
+        </w:rPr>
+      </w:pPr>
+      <w:r>
+        <w:rPr>
+          <w:rFonts w:ascii="Arial" w:hAnsi="Arial" w:cs="Arial"/>
+          <w:bCs/>
+          <w:iCs/>
+          <w:sz w:val="24"/>
+          <w:szCs w:val="24"/>
+          <w:lang w:val="ca-ES"/>
+        </w:rPr>
+        <w:drawing>
+          <wp:inline distT="0" distB="0" distL="0" distR="0" wp14:anchorId="21DDCD3D" wp14:editId="11044CA3">
+            <wp:extent cx="5612130" cy="1376045"/>
+            <wp:effectExtent l="0" t="0" r="0" b="0"/>
+            <wp:docPr id="168292572" name="Imagen 1"/>
+            <wp:cNvGraphicFramePr>
+              <a:graphicFrameLocks xmlns:a="http://schemas.openxmlformats.org/drawingml/2006/main" noChangeAspect="1"/>
+            </wp:cNvGraphicFramePr>
+            <a:graphic xmlns:a="http://schemas.openxmlformats.org/drawingml/2006/main">
+              <a:graphicData uri="http://schemas.openxmlformats.org/drawingml/2006/picture">
+                <pic:pic xmlns:pic="http://schemas.openxmlformats.org/drawingml/2006/picture">
+                  <pic:nvPicPr>
+                    <pic:cNvPr id="168292572" name=""/>
+                    <pic:cNvPicPr/>
+                  </pic:nvPicPr>
+                  <pic:blipFill>
+                    <a:blip r:embed="rId9"/>
+                    <a:stretch>
+                      <a:fillRect/>
+                    </a:stretch>
+                  </pic:blipFill>
+                  <pic:spPr>
+                    <a:xfrm>
+                      <a:off x="0" y="0"/>
+                      <a:ext cx="5612130" cy="1376045"/>
+                    </a:xfrm>
+                    <a:prstGeom prst="rect">
+                      <a:avLst/>
+                    </a:prstGeom>
+                  </pic:spPr>
+                </pic:pic>
+              </a:graphicData>
+            </a:graphic>
+          </wp:inline>
+        </w:drawing>
+      </w:r>
+    </w:p>
+    <w:p>
+      <w:pPr>
+        <w:pStyle w:val="Prrafodelista"/>
+        <w:spacing w:before="240" w:after="0" w:line="240" w:lineRule="auto"/>
+        <w:ind w:left="1440"/>
+        <w:jc w:val="both"/>
+        <w:rPr>
+          <w:rFonts w:ascii="Arial" w:hAnsi="Arial" w:cs="Arial"/>
+          <w:bCs/>
+          <w:iCs/>
+          <w:sz w:val="24"/>
+          <w:szCs w:val="24"/>
+          <w:lang w:val="ca-ES"/>
+        </w:rPr>
+      </w:pPr>
+    </w:p>
+    <w:p>
+      <w:pPr>
+        <w:pStyle w:val="Prrafodelista"/>
+        <w:spacing w:before="240" w:after="0" w:line="240" w:lineRule="auto"/>
+        <w:ind w:left="1440"/>
+        <w:jc w:val="both"/>
+        <w:rPr>
+          <w:rFonts w:ascii="Arial" w:hAnsi="Arial" w:cs="Arial"/>
+          <w:bCs/>
+          <w:iCs/>
+          <w:color w:val="1F497D" w:themeColor="text2"/>
+          <w:sz w:val="24"/>
+          <w:szCs w:val="24"/>
+          <w:lang w:val="ca-ES"/>
+        </w:rPr>
+      </w:pPr>
+      <w:r>
+        <w:rPr>
+          <w:rFonts w:ascii="Arial" w:hAnsi="Arial" w:cs="Arial"/>
+          <w:bCs/>
+          <w:iCs/>
+          <w:color w:val="1F497D" w:themeColor="text2"/>
+          <w:sz w:val="24"/>
+          <w:szCs w:val="24"/>
+          <w:lang w:val="ca-ES"/>
+        </w:rPr>
+        <w:t>Antes he tenido que hacer un pull para poder hacer el push.</w:t>
+      </w:r>
+    </w:p>
+    <w:p>
+      <w:pPr>
+        <w:pStyle w:val="Prrafodelista"/>
+        <w:spacing w:before="240" w:after="0" w:line="240" w:lineRule="auto"/>
+        <w:ind w:left="1440"/>
+        <w:jc w:val="both"/>
+        <w:rPr>
+          <w:rFonts w:ascii="Arial" w:hAnsi="Arial" w:cs="Arial"/>
+          <w:bCs/>
+          <w:iCs/>
+          <w:color w:val="1F497D" w:themeColor="text2"/>
+          <w:sz w:val="24"/>
+          <w:szCs w:val="24"/>
+          <w:lang w:val="ca-ES"/>
+        </w:rPr>
+      </w:pPr>
+      <w:r>
+        <w:rPr>
+          <w:rFonts w:ascii="Arial" w:hAnsi="Arial" w:cs="Arial"/>
+          <w:bCs/>
+          <w:iCs/>
+          <w:color w:val="1F497D" w:themeColor="text2"/>
+          <w:sz w:val="24"/>
+          <w:szCs w:val="24"/>
+          <w:lang w:val="ca-ES"/>
+        </w:rPr>
+        <w:drawing>
+          <wp:inline distT="0" distB="0" distL="0" distR="0" wp14:anchorId="38D9E288" wp14:editId="792DBD0C">
+            <wp:extent cx="5612130" cy="1184275"/>
+            <wp:effectExtent l="0" t="0" r="0" b="0"/>
+            <wp:docPr id="642651111" name="Imagen 1"/>
+            <wp:cNvGraphicFramePr>
+              <a:graphicFrameLocks xmlns:a="http://schemas.openxmlformats.org/drawingml/2006/main" noChangeAspect="1"/>
+            </wp:cNvGraphicFramePr>
+            <a:graphic xmlns:a="http://schemas.openxmlformats.org/drawingml/2006/main">
+              <a:graphicData uri="http://schemas.openxmlformats.org/drawingml/2006/picture">
+                <pic:pic xmlns:pic="http://schemas.openxmlformats.org/drawingml/2006/picture">
+                  <pic:nvPicPr>
+                    <pic:cNvPr id="642651111" name=""/>
+                    <pic:cNvPicPr/>
+                  </pic:nvPicPr>
+                  <pic:blipFill>
+                    <a:blip r:embed="rId10"/>
+                    <a:stretch>
+                      <a:fillRect/>
+                    </a:stretch>
+                  </pic:blipFill>
+                  <pic:spPr>
+                    <a:xfrm>
+                      <a:off x="0" y="0"/>
+                      <a:ext cx="5612130" cy="1184275"/>
+                    </a:xfrm>
+                    <a:prstGeom prst="rect">
+                      <a:avLst/>
+                    </a:prstGeom>
+                  </pic:spPr>
+                </pic:pic>
+              </a:graphicData>
+            </a:graphic>
+          </wp:inline>
+        </w:drawing>
+      </w:r>
+    </w:p>
+    <w:p>
+      <w:pPr>
+        <w:pStyle w:val="Prrafodelista"/>
+        <w:spacing w:before="240" w:after="0" w:line="240" w:lineRule="auto"/>
+        <w:ind w:left="1440"/>
+        <w:jc w:val="both"/>
+        <w:rPr>
+          <w:rFonts w:ascii="Arial" w:hAnsi="Arial" w:cs="Arial"/>
+          <w:bCs/>
+          <w:iCs/>
+          <w:color w:val="1F497D" w:themeColor="text2"/>
+          <w:sz w:val="24"/>
+          <w:szCs w:val="24"/>
+          <w:lang w:val="ca-ES"/>
+        </w:rPr>
+      </w:pPr>
+    </w:p>
+    <w:p>
+      <w:pPr>
+        <w:pStyle w:val="Prrafodelista"/>
+        <w:spacing w:before="240" w:after="0" w:line="240" w:lineRule="auto"/>
+        <w:ind w:left="1440"/>
+        <w:jc w:val="both"/>
+        <w:rPr>
+          <w:rFonts w:ascii="Arial" w:hAnsi="Arial" w:cs="Arial"/>
+          <w:bCs/>
+          <w:iCs/>
+          <w:color w:val="1F497D" w:themeColor="text2"/>
+          <w:sz w:val="24"/>
+          <w:szCs w:val="24"/>
+          <w:lang w:val="ca-ES"/>
+        </w:rPr>
+      </w:pPr>
+      <w:r>
+        <w:rPr>
+          <w:rFonts w:ascii="Arial" w:hAnsi="Arial" w:cs="Arial"/>
+          <w:bCs/>
+          <w:iCs/>
+          <w:color w:val="1F497D" w:themeColor="text2"/>
+          <w:sz w:val="24"/>
+          <w:szCs w:val="24"/>
+          <w:lang w:val="ca-ES"/>
+        </w:rPr>
+        <w:drawing>
+          <wp:inline distT="0" distB="0" distL="0" distR="0" wp14:anchorId="58C47930" wp14:editId="6FD71EAB">
+            <wp:extent cx="5612130" cy="2242185"/>
+            <wp:effectExtent l="0" t="0" r="0" b="0"/>
+            <wp:docPr id="1311066764" name="Imagen 1"/>
+            <wp:cNvGraphicFramePr>
+              <a:graphicFrameLocks xmlns:a="http://schemas.openxmlformats.org/drawingml/2006/main" noChangeAspect="1"/>
+            </wp:cNvGraphicFramePr>
+            <a:graphic xmlns:a="http://schemas.openxmlformats.org/drawingml/2006/main">
+              <a:graphicData uri="http://schemas.openxmlformats.org/drawingml/2006/picture">
+                <pic:pic xmlns:pic="http://schemas.openxmlformats.org/drawingml/2006/picture">
+                  <pic:nvPicPr>
+                    <pic:cNvPr id="1311066764" name=""/>
+                    <pic:cNvPicPr/>
+                  </pic:nvPicPr>
+                  <pic:blipFill>
+                    <a:blip r:embed="rId11"/>
+                    <a:stretch>
+                      <a:fillRect/>
+                    </a:stretch>
+                  </pic:blipFill>
+                  <pic:spPr>
+                    <a:xfrm>
+                      <a:off x="0" y="0"/>
+                      <a:ext cx="5612130" cy="2242185"/>
+                    </a:xfrm>
+                    <a:prstGeom prst="rect">
+                      <a:avLst/>
+                    </a:prstGeom>
+                  </pic:spPr>
+                </pic:pic>
+              </a:graphicData>
+            </a:graphic>
+          </wp:inline>
+        </w:drawing>
+      </w:r>
+    </w:p>
+    <w:p>
+      <w:pPr>
+        <w:pStyle w:val="Prrafodelista"/>
+        <w:spacing w:before="240" w:after="0" w:line="240" w:lineRule="auto"/>
+        <w:ind w:left="1440"/>
+        <w:jc w:val="both"/>
+        <w:rPr>
+          <w:rFonts w:ascii="Arial" w:hAnsi="Arial" w:cs="Arial"/>
+          <w:bCs/>
+          <w:iCs/>
+          <w:sz w:val="24"/>
+          <w:szCs w:val="24"/>
+          <w:lang w:val="ca-ES"/>
+        </w:rPr>
+      </w:pPr>
+    </w:p>
+    <w:p>
+      <w:pPr>
+        <w:pStyle w:val="Prrafodelista"/>
+        <w:spacing w:before="240" w:after="0" w:line="240" w:lineRule="auto"/>
+        <w:ind w:left="1440"/>
+        <w:jc w:val="both"/>
+        <w:rPr>
+          <w:rFonts w:ascii="Arial" w:hAnsi="Arial" w:cs="Arial"/>
+          <w:bCs/>
+          <w:iCs/>
+          <w:sz w:val="24"/>
+          <w:szCs w:val="24"/>
+          <w:lang w:val="ca-ES"/>
+        </w:rPr>
+      </w:pPr>
+    </w:p>
+    <w:p>
+      <w:pPr>
+        <w:spacing w:after="0" w:line="240" w:lineRule="auto"/>
+        <w:rPr>
+          <w:rFonts w:ascii="Arial" w:hAnsi="Arial" w:cs="Arial"/>
+          <w:bCs/>
+          <w:iCs/>
+          <w:sz w:val="24"/>
+          <w:szCs w:val="24"/>
+          <w:lang w:val="ca-ES"/>
+        </w:rPr>
+      </w:pPr>
+      <w:r>
+        <w:rPr>
+          <w:rFonts w:ascii="Arial" w:hAnsi="Arial" w:cs="Arial"/>
+          <w:bCs/>
+          <w:iCs/>
+          <w:sz w:val="24"/>
+          <w:szCs w:val="24"/>
+          <w:lang w:val="ca-ES"/>
+        </w:rPr>
+        <w:br w:type="page"/>
       </w:r>
     </w:p>
     <w:p>
@@ -533,93 +839,102 @@
           <w:szCs w:val="24"/>
           <w:lang w:val="ca-ES"/>
         </w:rPr>
-        <w:t xml:space="preserve">Romandran exclosos de l’àrea de </w:t>
-      </w:r>
-      <w:proofErr w:type="spellStart"/>
-      <w:r>
-        <w:rPr>
-          <w:rFonts w:ascii="Arial" w:hAnsi="Arial" w:cs="Arial"/>
-          <w:bCs/>
-          <w:iCs/>
-          <w:sz w:val="24"/>
-          <w:szCs w:val="24"/>
-          <w:lang w:val="ca-ES"/>
-        </w:rPr>
-        <w:t>commit</w:t>
-      </w:r>
-      <w:proofErr w:type="spellEnd"/>
-      <w:r>
-        <w:rPr>
-          <w:rFonts w:ascii="Arial" w:hAnsi="Arial" w:cs="Arial"/>
-          <w:bCs/>
-          <w:iCs/>
-          <w:sz w:val="24"/>
-          <w:szCs w:val="24"/>
-          <w:lang w:val="ca-ES"/>
-        </w:rPr>
-        <w:t xml:space="preserve"> els fitxers amb extensió .</w:t>
-      </w:r>
-      <w:proofErr w:type="spellStart"/>
-      <w:r>
-        <w:rPr>
-          <w:rFonts w:ascii="Arial" w:hAnsi="Arial" w:cs="Arial"/>
-          <w:bCs/>
-          <w:iCs/>
-          <w:sz w:val="24"/>
-          <w:szCs w:val="24"/>
-          <w:lang w:val="ca-ES"/>
-        </w:rPr>
-        <w:t>tmp</w:t>
-      </w:r>
-      <w:proofErr w:type="spellEnd"/>
-      <w:r>
-        <w:rPr>
-          <w:rFonts w:ascii="Arial" w:hAnsi="Arial" w:cs="Arial"/>
-          <w:bCs/>
-          <w:iCs/>
-          <w:sz w:val="24"/>
-          <w:szCs w:val="24"/>
-          <w:lang w:val="ca-ES"/>
-        </w:rPr>
-        <w:t>, .</w:t>
-      </w:r>
-      <w:proofErr w:type="spellStart"/>
-      <w:r>
-        <w:rPr>
-          <w:rFonts w:ascii="Arial" w:hAnsi="Arial" w:cs="Arial"/>
-          <w:bCs/>
-          <w:iCs/>
-          <w:sz w:val="24"/>
-          <w:szCs w:val="24"/>
-          <w:lang w:val="ca-ES"/>
-        </w:rPr>
-        <w:t>txt</w:t>
-      </w:r>
-      <w:proofErr w:type="spellEnd"/>
-      <w:r>
-        <w:rPr>
-          <w:rFonts w:ascii="Arial" w:hAnsi="Arial" w:cs="Arial"/>
-          <w:bCs/>
-          <w:iCs/>
-          <w:sz w:val="24"/>
-          <w:szCs w:val="24"/>
-          <w:lang w:val="ca-ES"/>
-        </w:rPr>
-        <w:t>, .</w:t>
-      </w:r>
-      <w:proofErr w:type="spellStart"/>
-      <w:r>
-        <w:rPr>
-          <w:rFonts w:ascii="Arial" w:hAnsi="Arial" w:cs="Arial"/>
-          <w:bCs/>
-          <w:iCs/>
-          <w:sz w:val="24"/>
-          <w:szCs w:val="24"/>
-          <w:lang w:val="ca-ES"/>
-        </w:rPr>
-        <w:t>bkp</w:t>
-      </w:r>
-      <w:proofErr w:type="spellEnd"/>
+        <w:lastRenderedPageBreak/>
+        <w:t>Romandran exclosos de l’àrea de commit els fitxers amb extensió .tmp, .txt, .bkp</w:t>
+      </w:r>
+    </w:p>
+    <w:p>
+      <w:pPr>
+        <w:pStyle w:val="Prrafodelista"/>
+        <w:spacing w:before="240" w:after="0" w:line="240" w:lineRule="auto"/>
+        <w:ind w:left="1440"/>
+        <w:jc w:val="both"/>
+        <w:rPr>
+          <w:rFonts w:ascii="Arial" w:hAnsi="Arial" w:cs="Arial"/>
+          <w:bCs/>
+          <w:iCs/>
+          <w:sz w:val="24"/>
+          <w:szCs w:val="24"/>
+          <w:lang w:val="ca-ES"/>
+        </w:rPr>
+      </w:pPr>
+    </w:p>
+    <w:p>
+      <w:pPr>
+        <w:pStyle w:val="Prrafodelista"/>
+        <w:spacing w:before="240" w:after="0" w:line="240" w:lineRule="auto"/>
+        <w:ind w:left="1440"/>
+        <w:jc w:val="both"/>
+        <w:rPr>
+          <w:rFonts w:ascii="Arial" w:hAnsi="Arial" w:cs="Arial"/>
+          <w:bCs/>
+          <w:iCs/>
+          <w:sz w:val="24"/>
+          <w:szCs w:val="24"/>
+          <w:lang w:val="ca-ES"/>
+        </w:rPr>
+      </w:pPr>
+      <w:r>
+        <w:rPr>
+          <w:rFonts w:ascii="Arial" w:hAnsi="Arial" w:cs="Arial"/>
+          <w:bCs/>
+          <w:iCs/>
+          <w:sz w:val="24"/>
+          <w:szCs w:val="24"/>
+          <w:lang w:val="ca-ES"/>
+        </w:rPr>
+        <w:drawing>
+          <wp:inline distT="0" distB="0" distL="0" distR="0" wp14:anchorId="5EE38116" wp14:editId="528486EE">
+            <wp:extent cx="5612130" cy="2482215"/>
+            <wp:effectExtent l="0" t="0" r="0" b="0"/>
+            <wp:docPr id="1292650675" name="Imagen 1"/>
+            <wp:cNvGraphicFramePr>
+              <a:graphicFrameLocks xmlns:a="http://schemas.openxmlformats.org/drawingml/2006/main" noChangeAspect="1"/>
+            </wp:cNvGraphicFramePr>
+            <a:graphic xmlns:a="http://schemas.openxmlformats.org/drawingml/2006/main">
+              <a:graphicData uri="http://schemas.openxmlformats.org/drawingml/2006/picture">
+                <pic:pic xmlns:pic="http://schemas.openxmlformats.org/drawingml/2006/picture">
+                  <pic:nvPicPr>
+                    <pic:cNvPr id="1292650675" name=""/>
+                    <pic:cNvPicPr/>
+                  </pic:nvPicPr>
+                  <pic:blipFill>
+                    <a:blip r:embed="rId12"/>
+                    <a:stretch>
+                      <a:fillRect/>
+                    </a:stretch>
+                  </pic:blipFill>
+                  <pic:spPr>
+                    <a:xfrm>
+                      <a:off x="0" y="0"/>
+                      <a:ext cx="5612130" cy="2482215"/>
+                    </a:xfrm>
+                    <a:prstGeom prst="rect">
+                      <a:avLst/>
+                    </a:prstGeom>
+                  </pic:spPr>
+                </pic:pic>
+              </a:graphicData>
+            </a:graphic>
+          </wp:inline>
+        </w:drawing>
+      </w:r>
+    </w:p>
+    <w:p>
+      <w:pPr>
+        <w:pStyle w:val="Prrafodelista"/>
+        <w:spacing w:before="240" w:after="0" w:line="240" w:lineRule="auto"/>
+        <w:ind w:left="1440"/>
+        <w:jc w:val="both"/>
+        <w:rPr>
+          <w:rFonts w:ascii="Arial" w:hAnsi="Arial" w:cs="Arial"/>
+          <w:bCs/>
+          <w:iCs/>
+          <w:sz w:val="24"/>
+          <w:szCs w:val="24"/>
+          <w:lang w:val="ca-ES"/>
+        </w:rPr>
+      </w:pPr>
     </w:p>
     <w:p>
       <w:pPr>
@@ -648,32 +963,85 @@
           <w:szCs w:val="24"/>
           <w:lang w:val="ca-ES"/>
         </w:rPr>
-        <w:t xml:space="preserve">Mostra el </w:t>
-      </w:r>
-      <w:proofErr w:type="spellStart"/>
-      <w:r>
-        <w:rPr>
-          <w:rFonts w:ascii="Arial" w:hAnsi="Arial" w:cs="Arial"/>
-          <w:bCs/>
-          <w:iCs/>
-          <w:sz w:val="24"/>
-          <w:szCs w:val="24"/>
-          <w:lang w:val="ca-ES"/>
-        </w:rPr>
-        <w:t>HashID</w:t>
-      </w:r>
-      <w:proofErr w:type="spellEnd"/>
-      <w:r>
-        <w:rPr>
-          <w:rFonts w:ascii="Arial" w:hAnsi="Arial" w:cs="Arial"/>
-          <w:bCs/>
-          <w:iCs/>
-          <w:sz w:val="24"/>
-          <w:szCs w:val="24"/>
-          <w:lang w:val="ca-ES"/>
-        </w:rPr>
-        <w:t xml:space="preserve"> de la teva revisió.</w:t>
-      </w:r>
+        <w:t>Mostra el HashID de la teva revisió.</w:t>
+      </w:r>
+    </w:p>
+    <w:p>
+      <w:pPr>
+        <w:pStyle w:val="Prrafodelista"/>
+        <w:spacing w:before="240" w:after="0" w:line="240" w:lineRule="auto"/>
+        <w:ind w:left="1440"/>
+        <w:jc w:val="both"/>
+        <w:rPr>
+          <w:rFonts w:ascii="Arial" w:hAnsi="Arial" w:cs="Arial"/>
+          <w:bCs/>
+          <w:iCs/>
+          <w:sz w:val="24"/>
+          <w:szCs w:val="24"/>
+          <w:lang w:val="ca-ES"/>
+        </w:rPr>
+      </w:pPr>
+      <w:r>
+        <w:rPr>
+          <w:rFonts w:ascii="Arial" w:hAnsi="Arial" w:cs="Arial"/>
+          <w:bCs/>
+          <w:iCs/>
+          <w:sz w:val="24"/>
+          <w:szCs w:val="24"/>
+          <w:lang w:val="ca-ES"/>
+        </w:rPr>
+        <w:drawing>
+          <wp:inline distT="0" distB="0" distL="0" distR="0" wp14:anchorId="041C1DA7" wp14:editId="3670A92D">
+            <wp:extent cx="5612130" cy="1006475"/>
+            <wp:effectExtent l="0" t="0" r="0" b="0"/>
+            <wp:docPr id="1037657876" name="Imagen 1"/>
+            <wp:cNvGraphicFramePr>
+              <a:graphicFrameLocks xmlns:a="http://schemas.openxmlformats.org/drawingml/2006/main" noChangeAspect="1"/>
+            </wp:cNvGraphicFramePr>
+            <a:graphic xmlns:a="http://schemas.openxmlformats.org/drawingml/2006/main">
+              <a:graphicData uri="http://schemas.openxmlformats.org/drawingml/2006/picture">
+                <pic:pic xmlns:pic="http://schemas.openxmlformats.org/drawingml/2006/picture">
+                  <pic:nvPicPr>
+                    <pic:cNvPr id="1037657876" name=""/>
+                    <pic:cNvPicPr/>
+                  </pic:nvPicPr>
+                  <pic:blipFill>
+                    <a:blip r:embed="rId13"/>
+                    <a:stretch>
+                      <a:fillRect/>
+                    </a:stretch>
+                  </pic:blipFill>
+                  <pic:spPr>
+                    <a:xfrm>
+                      <a:off x="0" y="0"/>
+                      <a:ext cx="5612130" cy="1006475"/>
+                    </a:xfrm>
+                    <a:prstGeom prst="rect">
+                      <a:avLst/>
+                    </a:prstGeom>
+                  </pic:spPr>
+                </pic:pic>
+              </a:graphicData>
+            </a:graphic>
+          </wp:inline>
+        </w:drawing>
+      </w:r>
+    </w:p>
+    <w:p>
+      <w:pPr>
+        <w:pStyle w:val="Prrafodelista"/>
+        <w:spacing w:before="240" w:after="0" w:line="240" w:lineRule="auto"/>
+        <w:ind w:left="1440"/>
+        <w:jc w:val="both"/>
+        <w:rPr>
+          <w:rFonts w:ascii="Arial" w:hAnsi="Arial" w:cs="Arial"/>
+          <w:bCs/>
+          <w:iCs/>
+          <w:sz w:val="24"/>
+          <w:szCs w:val="24"/>
+          <w:lang w:val="ca-ES"/>
+        </w:rPr>
+      </w:pPr>
     </w:p>
     <w:p>
       <w:pPr>
@@ -770,7 +1138,6 @@
         </w:rPr>
         <w:t xml:space="preserve">l fitxer index.html ja existeix, simplement afegeix un </w:t>
       </w:r>
-      <w:proofErr w:type="spellStart"/>
       <w:r>
         <w:rPr>
           <w:rFonts w:ascii="Arial" w:hAnsi="Arial" w:cs="Arial"/>
@@ -782,7 +1149,6 @@
         </w:rPr>
         <w:t>header</w:t>
       </w:r>
-      <w:proofErr w:type="spellEnd"/>
       <w:r>
         <w:rPr>
           <w:rFonts w:ascii="Arial" w:hAnsi="Arial" w:cs="Arial"/>
@@ -794,6 +1160,129 @@
         </w:rPr>
         <w:t xml:space="preserve"> amb el teu nom. </w:t>
       </w:r>
+    </w:p>
+    <w:p>
+      <w:pPr>
+        <w:pStyle w:val="Prrafodelista"/>
+        <w:spacing w:before="240" w:after="0" w:line="240" w:lineRule="auto"/>
+        <w:ind w:left="1440"/>
+        <w:jc w:val="both"/>
+        <w:rPr>
+          <w:rFonts w:ascii="Arial" w:hAnsi="Arial" w:cs="Arial"/>
+          <w:bCs/>
+          <w:iCs/>
+          <w:sz w:val="24"/>
+          <w:szCs w:val="24"/>
+          <w:lang w:val="ca-ES"/>
+        </w:rPr>
+      </w:pPr>
+      <w:r>
+        <w:rPr>
+          <w:rFonts w:ascii="Arial" w:hAnsi="Arial" w:cs="Arial"/>
+          <w:bCs/>
+          <w:iCs/>
+          <w:sz w:val="24"/>
+          <w:szCs w:val="24"/>
+          <w:lang w:val="ca-ES"/>
+        </w:rPr>
+        <w:drawing>
+          <wp:inline distT="0" distB="0" distL="0" distR="0" wp14:anchorId="7837D2CA" wp14:editId="4F48F51E">
+            <wp:extent cx="5612130" cy="1630680"/>
+            <wp:effectExtent l="0" t="0" r="0" b="0"/>
+            <wp:docPr id="678477166" name="Imagen 1"/>
+            <wp:cNvGraphicFramePr>
+              <a:graphicFrameLocks xmlns:a="http://schemas.openxmlformats.org/drawingml/2006/main" noChangeAspect="1"/>
+            </wp:cNvGraphicFramePr>
+            <a:graphic xmlns:a="http://schemas.openxmlformats.org/drawingml/2006/main">
+              <a:graphicData uri="http://schemas.openxmlformats.org/drawingml/2006/picture">
+                <pic:pic xmlns:pic="http://schemas.openxmlformats.org/drawingml/2006/picture">
+                  <pic:nvPicPr>
+                    <pic:cNvPr id="678477166" name=""/>
+                    <pic:cNvPicPr/>
+                  </pic:nvPicPr>
+                  <pic:blipFill>
+                    <a:blip r:embed="rId14"/>
+                    <a:stretch>
+                      <a:fillRect/>
+                    </a:stretch>
+                  </pic:blipFill>
+                  <pic:spPr>
+                    <a:xfrm>
+                      <a:off x="0" y="0"/>
+                      <a:ext cx="5612130" cy="1630680"/>
+                    </a:xfrm>
+                    <a:prstGeom prst="rect">
+                      <a:avLst/>
+                    </a:prstGeom>
+                  </pic:spPr>
+                </pic:pic>
+              </a:graphicData>
+            </a:graphic>
+          </wp:inline>
+        </w:drawing>
+      </w:r>
+    </w:p>
+    <w:p>
+      <w:pPr>
+        <w:pStyle w:val="Prrafodelista"/>
+        <w:spacing w:before="240" w:after="0" w:line="240" w:lineRule="auto"/>
+        <w:ind w:left="1440"/>
+        <w:jc w:val="both"/>
+        <w:rPr>
+          <w:rFonts w:ascii="Arial" w:hAnsi="Arial" w:cs="Arial"/>
+          <w:bCs/>
+          <w:iCs/>
+          <w:sz w:val="24"/>
+          <w:szCs w:val="24"/>
+          <w:lang w:val="ca-ES"/>
+        </w:rPr>
+      </w:pPr>
+    </w:p>
+    <w:p>
+      <w:pPr>
+        <w:pStyle w:val="Prrafodelista"/>
+        <w:spacing w:before="240" w:after="0" w:line="240" w:lineRule="auto"/>
+        <w:ind w:left="1440"/>
+        <w:jc w:val="both"/>
+        <w:rPr>
+          <w:rFonts w:ascii="Arial" w:hAnsi="Arial" w:cs="Arial"/>
+          <w:bCs/>
+          <w:iCs/>
+          <w:color w:val="1F497D" w:themeColor="text2"/>
+          <w:sz w:val="24"/>
+          <w:szCs w:val="24"/>
+          <w:lang w:val="ca-ES"/>
+        </w:rPr>
+      </w:pPr>
+      <w:r>
+        <w:rPr>
+          <w:rFonts w:ascii="Arial" w:hAnsi="Arial" w:cs="Arial"/>
+          <w:bCs/>
+          <w:iCs/>
+          <w:color w:val="1F497D" w:themeColor="text2"/>
+          <w:sz w:val="24"/>
+          <w:szCs w:val="24"/>
+          <w:lang w:val="ca-ES"/>
+        </w:rPr>
+        <w:lastRenderedPageBreak/>
+        <w:t>Creado el archivo index.html y luego modificados tanto prova.txt como prova2.txt</w:t>
+      </w:r>
+    </w:p>
+    <w:p>
+      <w:pPr>
+        <w:pStyle w:val="Prrafodelista"/>
+        <w:spacing w:before="240" w:after="0" w:line="240" w:lineRule="auto"/>
+        <w:ind w:left="1440"/>
+        <w:jc w:val="both"/>
+        <w:rPr>
+          <w:rFonts w:ascii="Arial" w:hAnsi="Arial" w:cs="Arial"/>
+          <w:bCs/>
+          <w:iCs/>
+          <w:sz w:val="24"/>
+          <w:szCs w:val="24"/>
+          <w:lang w:val="ca-ES"/>
+        </w:rPr>
+      </w:pPr>
     </w:p>
     <w:p>
       <w:pPr>
@@ -875,21 +1364,8 @@
           <w:szCs w:val="24"/>
           <w:lang w:val="ca-ES"/>
         </w:rPr>
-        <w:t xml:space="preserve">Força una situació on et calgui fer servir la comanda git </w:t>
-      </w:r>
-      <w:proofErr w:type="spellStart"/>
-      <w:r>
-        <w:rPr>
-          <w:rFonts w:ascii="Arial" w:hAnsi="Arial" w:cs="Arial"/>
-          <w:bCs/>
-          <w:iCs/>
-          <w:sz w:val="24"/>
-          <w:szCs w:val="24"/>
-          <w:lang w:val="ca-ES"/>
-        </w:rPr>
-        <w:t>reset</w:t>
-      </w:r>
-      <w:proofErr w:type="spellEnd"/>
+        <w:t>Força una situació on et calgui fer servir la comanda git reset</w:t>
+      </w:r>
     </w:p>
     <w:p>
       <w:pPr>
@@ -920,7 +1396,6 @@
         </w:rPr>
         <w:t xml:space="preserve">Crea una nova branca </w:t>
       </w:r>
-      <w:proofErr w:type="spellStart"/>
       <w:r>
         <w:rPr>
           <w:rFonts w:ascii="Arial" w:hAnsi="Arial" w:cs="Arial"/>
@@ -932,41 +1407,16 @@
         </w:rPr>
         <w:t>BrancaElteunom</w:t>
       </w:r>
-      <w:proofErr w:type="spellEnd"/>
-      <w:r>
-        <w:rPr>
-          <w:rFonts w:ascii="Arial" w:hAnsi="Arial" w:cs="Arial"/>
-          <w:bCs/>
-          <w:iCs/>
-          <w:sz w:val="24"/>
-          <w:szCs w:val="24"/>
-          <w:lang w:val="ca-ES"/>
-        </w:rPr>
-        <w:t xml:space="preserve">, fes canvis sobre ella i puja’ls a </w:t>
-      </w:r>
-      <w:proofErr w:type="spellStart"/>
-      <w:r>
-        <w:rPr>
-          <w:rFonts w:ascii="Arial" w:hAnsi="Arial" w:cs="Arial"/>
-          <w:bCs/>
-          <w:iCs/>
-          <w:sz w:val="24"/>
-          <w:szCs w:val="24"/>
-          <w:lang w:val="ca-ES"/>
-        </w:rPr>
-        <w:t>stagging</w:t>
-      </w:r>
-      <w:proofErr w:type="spellEnd"/>
-      <w:r>
-        <w:rPr>
-          <w:rFonts w:ascii="Arial" w:hAnsi="Arial" w:cs="Arial"/>
-          <w:bCs/>
-          <w:iCs/>
-          <w:sz w:val="24"/>
-          <w:szCs w:val="24"/>
-          <w:lang w:val="ca-ES"/>
-        </w:rPr>
-        <w:t>. Mostra com es veuen els canvis en aquesta nova branca i com es veuen a l’original</w:t>
+      <w:r>
+        <w:rPr>
+          <w:rFonts w:ascii="Arial" w:hAnsi="Arial" w:cs="Arial"/>
+          <w:bCs/>
+          <w:iCs/>
+          <w:sz w:val="24"/>
+          <w:szCs w:val="24"/>
+          <w:lang w:val="ca-ES"/>
+        </w:rPr>
+        <w:t>, fes canvis sobre ella i puja’ls a stagging. Mostra com es veuen els canvis en aquesta nova branca i com es veuen a l’original</w:t>
       </w:r>
       <w:r>
         <w:rPr>
@@ -1007,21 +1457,8 @@
           <w:szCs w:val="24"/>
           <w:lang w:val="ca-ES"/>
         </w:rPr>
-        <w:t xml:space="preserve">Valida i fusiona els canvis amb la branca </w:t>
-      </w:r>
-      <w:proofErr w:type="spellStart"/>
-      <w:r>
-        <w:rPr>
-          <w:rFonts w:ascii="Arial" w:hAnsi="Arial" w:cs="Arial"/>
-          <w:bCs/>
-          <w:iCs/>
-          <w:sz w:val="24"/>
-          <w:szCs w:val="24"/>
-          <w:lang w:val="ca-ES"/>
-        </w:rPr>
-        <w:t>master</w:t>
-      </w:r>
-      <w:proofErr w:type="spellEnd"/>
+        <w:t>Valida i fusiona els canvis amb la branca master</w:t>
+      </w:r>
       <w:r>
         <w:rPr>
           <w:rFonts w:ascii="Arial" w:hAnsi="Arial" w:cs="Arial"/>
@@ -1182,7 +1619,6 @@
         </w:rPr>
         <w:t xml:space="preserve">crea una nova branca </w:t>
       </w:r>
-      <w:proofErr w:type="spellStart"/>
       <w:r>
         <w:rPr>
           <w:rFonts w:ascii="Arial" w:hAnsi="Arial" w:cs="Arial"/>
@@ -1194,41 +1630,16 @@
         </w:rPr>
         <w:t>BrancaElteunom</w:t>
       </w:r>
-      <w:proofErr w:type="spellEnd"/>
-      <w:r>
-        <w:rPr>
-          <w:rFonts w:ascii="Arial" w:hAnsi="Arial" w:cs="Arial"/>
-          <w:bCs/>
-          <w:iCs/>
-          <w:sz w:val="24"/>
-          <w:szCs w:val="24"/>
-          <w:lang w:val="ca-ES"/>
-        </w:rPr>
-        <w:t xml:space="preserve"> sobre la branca </w:t>
-      </w:r>
-      <w:proofErr w:type="spellStart"/>
-      <w:r>
-        <w:rPr>
-          <w:rFonts w:ascii="Arial" w:hAnsi="Arial" w:cs="Arial"/>
-          <w:bCs/>
-          <w:iCs/>
-          <w:sz w:val="24"/>
-          <w:szCs w:val="24"/>
-          <w:lang w:val="ca-ES"/>
-        </w:rPr>
-        <w:t>master</w:t>
-      </w:r>
-      <w:proofErr w:type="spellEnd"/>
-      <w:r>
-        <w:rPr>
-          <w:rFonts w:ascii="Arial" w:hAnsi="Arial" w:cs="Arial"/>
-          <w:bCs/>
-          <w:iCs/>
-          <w:sz w:val="24"/>
-          <w:szCs w:val="24"/>
-          <w:lang w:val="ca-ES"/>
-        </w:rPr>
-        <w:t xml:space="preserve"> del projecte que t’han compartit.</w:t>
+      <w:r>
+        <w:rPr>
+          <w:rFonts w:ascii="Arial" w:hAnsi="Arial" w:cs="Arial"/>
+          <w:bCs/>
+          <w:iCs/>
+          <w:sz w:val="24"/>
+          <w:szCs w:val="24"/>
+          <w:lang w:val="ca-ES"/>
+        </w:rPr>
+        <w:t xml:space="preserve"> sobre la branca master del projecte que t’han compartit.</w:t>
       </w:r>
     </w:p>
     <w:p>
@@ -1258,10 +1669,8 @@
           <w:szCs w:val="24"/>
           <w:lang w:val="ca-ES"/>
         </w:rPr>
-        <w:lastRenderedPageBreak/>
         <w:t xml:space="preserve">Modifica el fitxer index.html afegint un </w:t>
       </w:r>
-      <w:proofErr w:type="spellStart"/>
       <w:r>
         <w:rPr>
           <w:rFonts w:ascii="Arial" w:hAnsi="Arial" w:cs="Arial"/>
@@ -1273,7 +1682,6 @@
         </w:rPr>
         <w:t>header</w:t>
       </w:r>
-      <w:proofErr w:type="spellEnd"/>
       <w:r>
         <w:rPr>
           <w:rFonts w:ascii="Arial" w:hAnsi="Arial" w:cs="Arial"/>
@@ -1456,31 +1864,7 @@
           <w:szCs w:val="24"/>
           <w:lang w:val="ca-ES"/>
         </w:rPr>
-        <w:t xml:space="preserve">, fes-ho tant des de Git </w:t>
-      </w:r>
-      <w:proofErr w:type="spellStart"/>
-      <w:r>
-        <w:rPr>
-          <w:rFonts w:ascii="Arial" w:hAnsi="Arial" w:cs="Arial"/>
-          <w:bCs/>
-          <w:iCs/>
-          <w:sz w:val="24"/>
-          <w:szCs w:val="24"/>
-          <w:lang w:val="ca-ES"/>
-        </w:rPr>
-        <w:t>Bash</w:t>
-      </w:r>
-      <w:proofErr w:type="spellEnd"/>
-      <w:r>
-        <w:rPr>
-          <w:rFonts w:ascii="Arial" w:hAnsi="Arial" w:cs="Arial"/>
-          <w:bCs/>
-          <w:iCs/>
-          <w:sz w:val="24"/>
-          <w:szCs w:val="24"/>
-          <w:lang w:val="ca-ES"/>
-        </w:rPr>
-        <w:t xml:space="preserve"> com des del Desktop/Web.</w:t>
+        <w:t>, fes-ho tant des de Git Bash com des del Desktop/Web.</w:t>
       </w:r>
     </w:p>
     <w:p>
@@ -1510,21 +1894,8 @@
           <w:szCs w:val="24"/>
           <w:lang w:val="ca-ES"/>
         </w:rPr>
-        <w:t xml:space="preserve">Fusiona les branques dels teus companys sobre la teva branca </w:t>
-      </w:r>
-      <w:proofErr w:type="spellStart"/>
-      <w:r>
-        <w:rPr>
-          <w:rFonts w:ascii="Arial" w:hAnsi="Arial" w:cs="Arial"/>
-          <w:bCs/>
-          <w:iCs/>
-          <w:sz w:val="24"/>
-          <w:szCs w:val="24"/>
-          <w:lang w:val="ca-ES"/>
-        </w:rPr>
-        <w:t>master</w:t>
-      </w:r>
-      <w:proofErr w:type="spellEnd"/>
+        <w:t>Fusiona les branques dels teus companys sobre la teva branca master</w:t>
+      </w:r>
     </w:p>
     <w:p>
       <w:pPr>
@@ -1655,21 +2026,8 @@
           <w:szCs w:val="24"/>
           <w:lang w:val="ca-ES"/>
         </w:rPr>
-        <w:t>doc /.</w:t>
-      </w:r>
-      <w:proofErr w:type="spellStart"/>
-      <w:r>
-        <w:rPr>
-          <w:rFonts w:ascii="Arial" w:hAnsi="Arial" w:cs="Arial"/>
-          <w:b/>
-          <w:bCs/>
-          <w:sz w:val="24"/>
-          <w:szCs w:val="24"/>
-          <w:lang w:val="ca-ES"/>
-        </w:rPr>
-        <w:t>odt</w:t>
-      </w:r>
-      <w:proofErr w:type="spellEnd"/>
+        <w:t>doc /.odt</w:t>
+      </w:r>
       <w:r>
         <w:rPr>
           <w:rFonts w:ascii="Arial" w:hAnsi="Arial" w:cs="Arial"/>
@@ -1694,7 +2052,7 @@
       </w:pPr>
     </w:p>
     <w:sectPr>
-      <w:headerReference w:type="default" r:id="rId7"/>
+      <w:headerReference w:type="default" r:id="rId15"/>
       <w:pgSz w:w="12240" w:h="15840"/>
       <w:pgMar w:top="1417" w:right="1701" w:bottom="1417" w:left="1701" w:header="720" w:footer="0" w:gutter="0"/>
       <w:cols w:space="708"/>

</xml_diff>